<commit_message>
added navigation to play again button on gameover
</commit_message>
<xml_diff>
--- a/Planning Docs/NobleKnight_DevMtnCapstonePlanningDoc.docx
+++ b/Planning Docs/NobleKnight_DevMtnCapstonePlanningDoc.docx
@@ -925,12 +925,14 @@
         <w:rPr>
           <w:b/>
           <w:bCs/>
-        </w:rPr>
-      </w:pPr>
-      <w:r>
-        <w:rPr>
-          <w:b/>
-          <w:bCs/>
+          <w:strike/>
+        </w:rPr>
+      </w:pPr>
+      <w:r>
+        <w:rPr>
+          <w:b/>
+          <w:bCs/>
+          <w:strike/>
         </w:rPr>
         <w:t>Write out array of objects for each step/choice during the gameplay (components will reference the text values at specific indices to know what needs to be displayed at what time)</w:t>
       </w:r>

</xml_diff>

<commit_message>
wrote rough draft back end functions in controller
</commit_message>
<xml_diff>
--- a/Planning Docs/NobleKnight_DevMtnCapstonePlanningDoc.docx
+++ b/Planning Docs/NobleKnight_DevMtnCapstonePlanningDoc.docx
@@ -905,12 +905,14 @@
         <w:rPr>
           <w:b/>
           <w:bCs/>
-        </w:rPr>
-      </w:pPr>
-      <w:r>
-        <w:rPr>
-          <w:b/>
-          <w:bCs/>
+          <w:strike/>
+        </w:rPr>
+      </w:pPr>
+      <w:r>
+        <w:rPr>
+          <w:b/>
+          <w:bCs/>
+          <w:strike/>
         </w:rPr>
         <w:t>Set up initial CSS styling (will add to this for each page view as needed)</w:t>
       </w:r>
@@ -981,19 +983,14 @@
         <w:rPr>
           <w:b/>
           <w:bCs/>
-        </w:rPr>
-      </w:pPr>
-      <w:r>
-        <w:rPr>
-          <w:b/>
-          <w:bCs/>
-        </w:rPr>
-        <w:t xml:space="preserve"> </w:t>
-      </w:r>
-      <w:r>
-        <w:rPr>
-          <w:b/>
-          <w:bCs/>
+          <w:strike/>
+        </w:rPr>
+      </w:pPr>
+      <w:r>
+        <w:rPr>
+          <w:b/>
+          <w:bCs/>
+          <w:strike/>
         </w:rPr>
         <w:t>Header (‘Noble Knight” game title that stays at the top of the page</w:t>
       </w:r>
@@ -1131,12 +1128,14 @@
         <w:rPr>
           <w:b/>
           <w:bCs/>
-        </w:rPr>
-      </w:pPr>
-      <w:r>
-        <w:rPr>
-          <w:b/>
-          <w:bCs/>
+          <w:strike/>
+        </w:rPr>
+      </w:pPr>
+      <w:r>
+        <w:rPr>
+          <w:b/>
+          <w:bCs/>
+          <w:strike/>
         </w:rPr>
         <w:t xml:space="preserve">Set up sequelize database to hold user info including dates and scores </w:t>
       </w:r>
@@ -1302,6 +1301,1346 @@
         <w:t xml:space="preserve"> (already purchased)</w:t>
       </w:r>
     </w:p>
+    <w:p>
+      <w:pPr>
+        <w:rPr>
+          <w:b/>
+          <w:bCs/>
+        </w:rPr>
+      </w:pPr>
+    </w:p>
+    <w:p>
+      <w:pPr>
+        <w:rPr>
+          <w:b/>
+          <w:bCs/>
+        </w:rPr>
+      </w:pPr>
+    </w:p>
+    <w:p>
+      <w:pPr>
+        <w:rPr>
+          <w:b/>
+          <w:bCs/>
+        </w:rPr>
+      </w:pPr>
+      <w:r>
+        <w:rPr>
+          <w:b/>
+          <w:bCs/>
+        </w:rPr>
+        <w:t xml:space="preserve">Functions to write: </w:t>
+      </w:r>
+    </w:p>
+    <w:p>
+      <w:pPr>
+        <w:pStyle w:val="ListParagraph"/>
+        <w:numPr>
+          <w:ilvl w:val="0"/>
+          <w:numId w:val="3"/>
+        </w:numPr>
+        <w:rPr>
+          <w:b/>
+          <w:bCs/>
+        </w:rPr>
+      </w:pPr>
+      <w:r>
+        <w:rPr>
+          <w:b/>
+          <w:bCs/>
+        </w:rPr>
+        <w:t>User registration (create account, post this username/password to database)</w:t>
+      </w:r>
+    </w:p>
+    <w:p>
+      <w:pPr>
+        <w:pStyle w:val="ListParagraph"/>
+        <w:numPr>
+          <w:ilvl w:val="0"/>
+          <w:numId w:val="3"/>
+        </w:numPr>
+        <w:rPr>
+          <w:b/>
+          <w:bCs/>
+        </w:rPr>
+      </w:pPr>
+      <w:r>
+        <w:rPr>
+          <w:b/>
+          <w:bCs/>
+        </w:rPr>
+        <w:t>Whatever allows users to login</w:t>
+      </w:r>
+    </w:p>
+    <w:p>
+      <w:pPr>
+        <w:pStyle w:val="ListParagraph"/>
+        <w:numPr>
+          <w:ilvl w:val="0"/>
+          <w:numId w:val="3"/>
+        </w:numPr>
+        <w:rPr>
+          <w:b/>
+          <w:bCs/>
+        </w:rPr>
+      </w:pPr>
+      <w:r>
+        <w:rPr>
+          <w:b/>
+          <w:bCs/>
+        </w:rPr>
+        <w:t xml:space="preserve">Functions which </w:t>
+      </w:r>
+      <w:proofErr w:type="gramStart"/>
+      <w:r>
+        <w:rPr>
+          <w:b/>
+          <w:bCs/>
+        </w:rPr>
+        <w:t>GETS</w:t>
+      </w:r>
+      <w:proofErr w:type="gramEnd"/>
+      <w:r>
+        <w:rPr>
+          <w:b/>
+          <w:bCs/>
+        </w:rPr>
+        <w:t xml:space="preserve"> past playthroughs for users to see their history when logged in </w:t>
+      </w:r>
+    </w:p>
+    <w:p>
+      <w:pPr>
+        <w:pStyle w:val="ListParagraph"/>
+        <w:numPr>
+          <w:ilvl w:val="0"/>
+          <w:numId w:val="3"/>
+        </w:numPr>
+        <w:rPr>
+          <w:b/>
+          <w:bCs/>
+        </w:rPr>
+      </w:pPr>
+      <w:r>
+        <w:rPr>
+          <w:b/>
+          <w:bCs/>
+        </w:rPr>
+        <w:t xml:space="preserve">Function which saves (on state) knight name for </w:t>
+      </w:r>
+      <w:proofErr w:type="gramStart"/>
+      <w:r>
+        <w:rPr>
+          <w:b/>
+          <w:bCs/>
+        </w:rPr>
+        <w:t>particular playthrough</w:t>
+      </w:r>
+      <w:proofErr w:type="gramEnd"/>
+      <w:r>
+        <w:rPr>
+          <w:b/>
+          <w:bCs/>
+        </w:rPr>
+        <w:t xml:space="preserve"> (this is different than username)</w:t>
+      </w:r>
+    </w:p>
+    <w:p>
+      <w:pPr>
+        <w:pStyle w:val="ListParagraph"/>
+        <w:numPr>
+          <w:ilvl w:val="0"/>
+          <w:numId w:val="3"/>
+        </w:numPr>
+        <w:rPr>
+          <w:b/>
+          <w:bCs/>
+        </w:rPr>
+      </w:pPr>
+      <w:r>
+        <w:rPr>
+          <w:b/>
+          <w:bCs/>
+        </w:rPr>
+        <w:t>Function to randomize events array/</w:t>
+      </w:r>
+      <w:proofErr w:type="spellStart"/>
+      <w:r>
+        <w:rPr>
+          <w:b/>
+          <w:bCs/>
+        </w:rPr>
+        <w:t>allEvents</w:t>
+      </w:r>
+      <w:proofErr w:type="spellEnd"/>
+    </w:p>
+    <w:p>
+      <w:pPr>
+        <w:pStyle w:val="ListParagraph"/>
+        <w:numPr>
+          <w:ilvl w:val="0"/>
+          <w:numId w:val="3"/>
+        </w:numPr>
+        <w:rPr>
+          <w:b/>
+          <w:bCs/>
+        </w:rPr>
+      </w:pPr>
+      <w:r>
+        <w:rPr>
+          <w:b/>
+          <w:bCs/>
+        </w:rPr>
+        <w:t xml:space="preserve">Functions in events component to display event text, check choice answer, display choice text, change score accordingly (save in </w:t>
+      </w:r>
+      <w:proofErr w:type="spellStart"/>
+      <w:r>
+        <w:rPr>
+          <w:b/>
+          <w:bCs/>
+        </w:rPr>
+        <w:t>useState</w:t>
+      </w:r>
+      <w:proofErr w:type="spellEnd"/>
+      <w:r>
+        <w:rPr>
+          <w:b/>
+          <w:bCs/>
+        </w:rPr>
+        <w:t>/</w:t>
+      </w:r>
+      <w:proofErr w:type="spellStart"/>
+      <w:r>
+        <w:rPr>
+          <w:b/>
+          <w:bCs/>
+        </w:rPr>
+        <w:t>setState</w:t>
+      </w:r>
+      <w:proofErr w:type="spellEnd"/>
+      <w:r>
+        <w:rPr>
+          <w:b/>
+          <w:bCs/>
+        </w:rPr>
+        <w:t xml:space="preserve">), and route to next appropriate event (including </w:t>
+      </w:r>
+      <w:proofErr w:type="spellStart"/>
+      <w:r>
+        <w:rPr>
+          <w:b/>
+          <w:bCs/>
+        </w:rPr>
+        <w:t>gameover</w:t>
+      </w:r>
+      <w:proofErr w:type="spellEnd"/>
+      <w:r>
+        <w:rPr>
+          <w:b/>
+          <w:bCs/>
+        </w:rPr>
+        <w:t xml:space="preserve"> and </w:t>
+      </w:r>
+      <w:proofErr w:type="spellStart"/>
+      <w:r>
+        <w:rPr>
+          <w:b/>
+          <w:bCs/>
+        </w:rPr>
+        <w:t>youwin</w:t>
+      </w:r>
+      <w:proofErr w:type="spellEnd"/>
+      <w:r>
+        <w:rPr>
+          <w:b/>
+          <w:bCs/>
+        </w:rPr>
+        <w:t>)</w:t>
+      </w:r>
+    </w:p>
+    <w:p>
+      <w:pPr>
+        <w:pStyle w:val="ListParagraph"/>
+        <w:numPr>
+          <w:ilvl w:val="0"/>
+          <w:numId w:val="3"/>
+        </w:numPr>
+        <w:rPr>
+          <w:b/>
+          <w:bCs/>
+        </w:rPr>
+      </w:pPr>
+      <w:r>
+        <w:rPr>
+          <w:b/>
+          <w:bCs/>
+        </w:rPr>
+        <w:t>At end of game, function which POSTS user/date/</w:t>
+      </w:r>
+      <w:proofErr w:type="spellStart"/>
+      <w:r>
+        <w:rPr>
+          <w:b/>
+          <w:bCs/>
+        </w:rPr>
+        <w:t>knightname</w:t>
+      </w:r>
+      <w:proofErr w:type="spellEnd"/>
+      <w:r>
+        <w:rPr>
+          <w:b/>
+          <w:bCs/>
+        </w:rPr>
+        <w:t>/score to database</w:t>
+      </w:r>
+    </w:p>
+    <w:p>
+      <w:pPr>
+        <w:pStyle w:val="ListParagraph"/>
+        <w:numPr>
+          <w:ilvl w:val="0"/>
+          <w:numId w:val="3"/>
+        </w:numPr>
+        <w:rPr>
+          <w:b/>
+          <w:bCs/>
+        </w:rPr>
+      </w:pPr>
+      <w:r>
+        <w:rPr>
+          <w:b/>
+          <w:bCs/>
+        </w:rPr>
+        <w:t>Function that GETs ranked players to display on leaderboard</w:t>
+      </w:r>
+    </w:p>
+    <w:p>
+      <w:pPr>
+        <w:rPr>
+          <w:b/>
+          <w:bCs/>
+        </w:rPr>
+      </w:pPr>
+    </w:p>
+    <w:p>
+      <w:pPr>
+        <w:rPr>
+          <w:b/>
+          <w:bCs/>
+        </w:rPr>
+      </w:pPr>
+      <w:r>
+        <w:rPr>
+          <w:b/>
+          <w:bCs/>
+        </w:rPr>
+        <w:t xml:space="preserve">    </w:t>
+      </w:r>
+    </w:p>
+    <w:p>
+      <w:pPr>
+        <w:rPr>
+          <w:b/>
+          <w:bCs/>
+        </w:rPr>
+      </w:pPr>
+    </w:p>
+    <w:p>
+      <w:pPr>
+        <w:rPr>
+          <w:b/>
+          <w:bCs/>
+        </w:rPr>
+      </w:pPr>
+    </w:p>
+    <w:p>
+      <w:pPr>
+        <w:rPr>
+          <w:b/>
+          <w:bCs/>
+        </w:rPr>
+      </w:pPr>
+    </w:p>
+    <w:p>
+      <w:pPr>
+        <w:rPr>
+          <w:b/>
+          <w:bCs/>
+        </w:rPr>
+      </w:pPr>
+    </w:p>
+    <w:tbl>
+      <w:tblPr>
+        <w:tblStyle w:val="TableGrid"/>
+        <w:tblW w:w="0" w:type="auto"/>
+        <w:tblLook w:val="04A0" w:firstRow="1" w:lastRow="0" w:firstColumn="1" w:lastColumn="0" w:noHBand="0" w:noVBand="1"/>
+      </w:tblPr>
+      <w:tblGrid>
+        <w:gridCol w:w="1627"/>
+        <w:gridCol w:w="1414"/>
+        <w:gridCol w:w="1741"/>
+        <w:gridCol w:w="1533"/>
+        <w:gridCol w:w="1374"/>
+        <w:gridCol w:w="1511"/>
+        <w:gridCol w:w="1590"/>
+      </w:tblGrid>
+      <w:tr>
+        <w:tc>
+          <w:tcPr>
+            <w:tcW w:w="1640" w:type="dxa"/>
+          </w:tcPr>
+          <w:p>
+            <w:pPr>
+              <w:rPr>
+                <w:b/>
+                <w:bCs/>
+              </w:rPr>
+            </w:pPr>
+            <w:r>
+              <w:rPr>
+                <w:b/>
+                <w:bCs/>
+              </w:rPr>
+              <w:lastRenderedPageBreak/>
+              <w:t>Function name?</w:t>
+            </w:r>
+          </w:p>
+        </w:tc>
+        <w:tc>
+          <w:tcPr>
+            <w:tcW w:w="1311" w:type="dxa"/>
+          </w:tcPr>
+          <w:p>
+            <w:pPr>
+              <w:rPr>
+                <w:b/>
+                <w:bCs/>
+              </w:rPr>
+            </w:pPr>
+            <w:r>
+              <w:rPr>
+                <w:b/>
+                <w:bCs/>
+              </w:rPr>
+              <w:t>What does this function do?</w:t>
+            </w:r>
+          </w:p>
+        </w:tc>
+        <w:tc>
+          <w:tcPr>
+            <w:tcW w:w="1756" w:type="dxa"/>
+          </w:tcPr>
+          <w:p>
+            <w:pPr>
+              <w:rPr>
+                <w:b/>
+                <w:bCs/>
+              </w:rPr>
+            </w:pPr>
+            <w:r>
+              <w:rPr>
+                <w:b/>
+                <w:bCs/>
+              </w:rPr>
+              <w:t>When/where does it run</w:t>
+            </w:r>
+          </w:p>
+        </w:tc>
+        <w:tc>
+          <w:tcPr>
+            <w:tcW w:w="1556" w:type="dxa"/>
+          </w:tcPr>
+          <w:p>
+            <w:pPr>
+              <w:rPr>
+                <w:b/>
+                <w:bCs/>
+              </w:rPr>
+            </w:pPr>
+            <w:r>
+              <w:rPr>
+                <w:b/>
+                <w:bCs/>
+              </w:rPr>
+              <w:t>What data/info does it need to run?</w:t>
+            </w:r>
+          </w:p>
+        </w:tc>
+        <w:tc>
+          <w:tcPr>
+            <w:tcW w:w="1389" w:type="dxa"/>
+          </w:tcPr>
+          <w:p>
+            <w:pPr>
+              <w:rPr>
+                <w:b/>
+                <w:bCs/>
+              </w:rPr>
+            </w:pPr>
+            <w:r>
+              <w:rPr>
+                <w:b/>
+                <w:bCs/>
+              </w:rPr>
+              <w:t>Where will that data/info come from?</w:t>
+            </w:r>
+          </w:p>
+        </w:tc>
+        <w:tc>
+          <w:tcPr>
+            <w:tcW w:w="1533" w:type="dxa"/>
+          </w:tcPr>
+          <w:p>
+            <w:pPr>
+              <w:rPr>
+                <w:b/>
+                <w:bCs/>
+              </w:rPr>
+            </w:pPr>
+            <w:r>
+              <w:rPr>
+                <w:b/>
+                <w:bCs/>
+              </w:rPr>
+              <w:t>What will the function output?</w:t>
+            </w:r>
+          </w:p>
+        </w:tc>
+        <w:tc>
+          <w:tcPr>
+            <w:tcW w:w="1605" w:type="dxa"/>
+          </w:tcPr>
+          <w:p>
+            <w:pPr>
+              <w:rPr>
+                <w:b/>
+                <w:bCs/>
+              </w:rPr>
+            </w:pPr>
+            <w:r>
+              <w:rPr>
+                <w:b/>
+                <w:bCs/>
+              </w:rPr>
+              <w:t>What endpoint will it be connected to?</w:t>
+            </w:r>
+          </w:p>
+        </w:tc>
+      </w:tr>
+      <w:tr>
+        <w:tc>
+          <w:tcPr>
+            <w:tcW w:w="1640" w:type="dxa"/>
+          </w:tcPr>
+          <w:p>
+            <w:pPr>
+              <w:rPr>
+                <w:b/>
+                <w:bCs/>
+              </w:rPr>
+            </w:pPr>
+            <w:proofErr w:type="spellStart"/>
+            <w:r>
+              <w:rPr>
+                <w:b/>
+                <w:bCs/>
+              </w:rPr>
+              <w:t>getAllEvents</w:t>
+            </w:r>
+            <w:proofErr w:type="spellEnd"/>
+          </w:p>
+        </w:tc>
+        <w:tc>
+          <w:tcPr>
+            <w:tcW w:w="1311" w:type="dxa"/>
+          </w:tcPr>
+          <w:p>
+            <w:pPr>
+              <w:rPr>
+                <w:b/>
+                <w:bCs/>
+              </w:rPr>
+            </w:pPr>
+            <w:r>
+              <w:rPr>
+                <w:b/>
+                <w:bCs/>
+              </w:rPr>
+              <w:t xml:space="preserve">Inserts info into </w:t>
+            </w:r>
+            <w:proofErr w:type="spellStart"/>
+            <w:r>
+              <w:rPr>
+                <w:b/>
+                <w:bCs/>
+              </w:rPr>
+              <w:t>allEvents</w:t>
+            </w:r>
+            <w:proofErr w:type="spellEnd"/>
+            <w:r>
+              <w:rPr>
+                <w:b/>
+                <w:bCs/>
+              </w:rPr>
+              <w:t xml:space="preserve"> array – (1</w:t>
+            </w:r>
+            <w:r>
+              <w:rPr>
+                <w:b/>
+                <w:bCs/>
+                <w:vertAlign w:val="superscript"/>
+              </w:rPr>
+              <w:t>st</w:t>
+            </w:r>
+            <w:r>
+              <w:rPr>
+                <w:b/>
+                <w:bCs/>
+              </w:rPr>
+              <w:t xml:space="preserve">) (random) (last) ((randomizes the middle events then compile whole </w:t>
+            </w:r>
+            <w:proofErr w:type="spellStart"/>
+            <w:r>
+              <w:rPr>
+                <w:b/>
+                <w:bCs/>
+              </w:rPr>
+              <w:t>allEvents</w:t>
+            </w:r>
+            <w:proofErr w:type="spellEnd"/>
+            <w:r>
+              <w:rPr>
+                <w:b/>
+                <w:bCs/>
+              </w:rPr>
+              <w:t xml:space="preserve"> array)</w:t>
+            </w:r>
+          </w:p>
+        </w:tc>
+        <w:tc>
+          <w:tcPr>
+            <w:tcW w:w="1756" w:type="dxa"/>
+          </w:tcPr>
+          <w:p>
+            <w:pPr>
+              <w:rPr>
+                <w:b/>
+                <w:bCs/>
+              </w:rPr>
+            </w:pPr>
+            <w:proofErr w:type="spellStart"/>
+            <w:r>
+              <w:rPr>
+                <w:b/>
+                <w:bCs/>
+              </w:rPr>
+              <w:t>onSubmit</w:t>
+            </w:r>
+            <w:proofErr w:type="spellEnd"/>
+            <w:r>
+              <w:rPr>
+                <w:b/>
+                <w:bCs/>
+              </w:rPr>
+              <w:t xml:space="preserve"> - (</w:t>
+            </w:r>
+            <w:proofErr w:type="spellStart"/>
+            <w:r>
+              <w:rPr>
+                <w:b/>
+                <w:bCs/>
+              </w:rPr>
+              <w:t>getname</w:t>
+            </w:r>
+            <w:proofErr w:type="spellEnd"/>
+            <w:r>
+              <w:rPr>
+                <w:b/>
+                <w:bCs/>
+              </w:rPr>
+              <w:t>)</w:t>
+            </w:r>
+          </w:p>
+        </w:tc>
+        <w:tc>
+          <w:tcPr>
+            <w:tcW w:w="1556" w:type="dxa"/>
+          </w:tcPr>
+          <w:p>
+            <w:pPr>
+              <w:rPr>
+                <w:b/>
+                <w:bCs/>
+              </w:rPr>
+            </w:pPr>
+            <w:r>
+              <w:rPr>
+                <w:b/>
+                <w:bCs/>
+              </w:rPr>
+              <w:t>We need the events from events.js</w:t>
+            </w:r>
+          </w:p>
+        </w:tc>
+        <w:tc>
+          <w:tcPr>
+            <w:tcW w:w="1389" w:type="dxa"/>
+          </w:tcPr>
+          <w:p>
+            <w:pPr>
+              <w:rPr>
+                <w:b/>
+                <w:bCs/>
+              </w:rPr>
+            </w:pPr>
+            <w:r>
+              <w:rPr>
+                <w:b/>
+                <w:bCs/>
+              </w:rPr>
+              <w:t>Events.js</w:t>
+            </w:r>
+          </w:p>
+        </w:tc>
+        <w:tc>
+          <w:tcPr>
+            <w:tcW w:w="1533" w:type="dxa"/>
+          </w:tcPr>
+          <w:p>
+            <w:pPr>
+              <w:rPr>
+                <w:b/>
+                <w:bCs/>
+              </w:rPr>
+            </w:pPr>
+            <w:r>
+              <w:rPr>
+                <w:b/>
+                <w:bCs/>
+              </w:rPr>
+              <w:t>Output an array with (1</w:t>
+            </w:r>
+            <w:r>
+              <w:rPr>
+                <w:b/>
+                <w:bCs/>
+                <w:vertAlign w:val="superscript"/>
+              </w:rPr>
+              <w:t>st</w:t>
+            </w:r>
+            <w:r>
+              <w:rPr>
+                <w:b/>
+                <w:bCs/>
+              </w:rPr>
+              <w:t xml:space="preserve">) (random) (last2) events as </w:t>
+            </w:r>
+            <w:proofErr w:type="spellStart"/>
+            <w:r>
+              <w:rPr>
+                <w:b/>
+                <w:bCs/>
+              </w:rPr>
+              <w:t>allEvents</w:t>
+            </w:r>
+            <w:proofErr w:type="spellEnd"/>
+          </w:p>
+        </w:tc>
+        <w:tc>
+          <w:tcPr>
+            <w:tcW w:w="1605" w:type="dxa"/>
+          </w:tcPr>
+          <w:p>
+            <w:pPr>
+              <w:rPr>
+                <w:b/>
+                <w:bCs/>
+              </w:rPr>
+            </w:pPr>
+            <w:r>
+              <w:rPr>
+                <w:b/>
+                <w:bCs/>
+              </w:rPr>
+              <w:t>/</w:t>
+            </w:r>
+            <w:proofErr w:type="spellStart"/>
+            <w:r>
+              <w:rPr>
+                <w:b/>
+                <w:bCs/>
+              </w:rPr>
+              <w:t>api</w:t>
+            </w:r>
+            <w:proofErr w:type="spellEnd"/>
+            <w:r>
+              <w:rPr>
+                <w:b/>
+                <w:bCs/>
+              </w:rPr>
+              <w:t>/events</w:t>
+            </w:r>
+          </w:p>
+        </w:tc>
+      </w:tr>
+      <w:tr>
+        <w:tc>
+          <w:tcPr>
+            <w:tcW w:w="1640" w:type="dxa"/>
+          </w:tcPr>
+          <w:p>
+            <w:pPr>
+              <w:rPr>
+                <w:b/>
+                <w:bCs/>
+              </w:rPr>
+            </w:pPr>
+          </w:p>
+        </w:tc>
+        <w:tc>
+          <w:tcPr>
+            <w:tcW w:w="1311" w:type="dxa"/>
+          </w:tcPr>
+          <w:p>
+            <w:pPr>
+              <w:rPr>
+                <w:b/>
+                <w:bCs/>
+              </w:rPr>
+            </w:pPr>
+          </w:p>
+        </w:tc>
+        <w:tc>
+          <w:tcPr>
+            <w:tcW w:w="1756" w:type="dxa"/>
+          </w:tcPr>
+          <w:p>
+            <w:pPr>
+              <w:rPr>
+                <w:b/>
+                <w:bCs/>
+              </w:rPr>
+            </w:pPr>
+          </w:p>
+        </w:tc>
+        <w:tc>
+          <w:tcPr>
+            <w:tcW w:w="1556" w:type="dxa"/>
+          </w:tcPr>
+          <w:p>
+            <w:pPr>
+              <w:rPr>
+                <w:b/>
+                <w:bCs/>
+              </w:rPr>
+            </w:pPr>
+          </w:p>
+        </w:tc>
+        <w:tc>
+          <w:tcPr>
+            <w:tcW w:w="1389" w:type="dxa"/>
+          </w:tcPr>
+          <w:p>
+            <w:pPr>
+              <w:rPr>
+                <w:b/>
+                <w:bCs/>
+              </w:rPr>
+            </w:pPr>
+          </w:p>
+        </w:tc>
+        <w:tc>
+          <w:tcPr>
+            <w:tcW w:w="1533" w:type="dxa"/>
+          </w:tcPr>
+          <w:p>
+            <w:pPr>
+              <w:rPr>
+                <w:b/>
+                <w:bCs/>
+              </w:rPr>
+            </w:pPr>
+          </w:p>
+        </w:tc>
+        <w:tc>
+          <w:tcPr>
+            <w:tcW w:w="1605" w:type="dxa"/>
+          </w:tcPr>
+          <w:p>
+            <w:pPr>
+              <w:rPr>
+                <w:b/>
+                <w:bCs/>
+              </w:rPr>
+            </w:pPr>
+          </w:p>
+        </w:tc>
+      </w:tr>
+      <w:tr>
+        <w:tc>
+          <w:tcPr>
+            <w:tcW w:w="1640" w:type="dxa"/>
+          </w:tcPr>
+          <w:p>
+            <w:pPr>
+              <w:rPr>
+                <w:b/>
+                <w:bCs/>
+              </w:rPr>
+            </w:pPr>
+          </w:p>
+        </w:tc>
+        <w:tc>
+          <w:tcPr>
+            <w:tcW w:w="1311" w:type="dxa"/>
+          </w:tcPr>
+          <w:p>
+            <w:pPr>
+              <w:rPr>
+                <w:b/>
+                <w:bCs/>
+              </w:rPr>
+            </w:pPr>
+          </w:p>
+        </w:tc>
+        <w:tc>
+          <w:tcPr>
+            <w:tcW w:w="1756" w:type="dxa"/>
+          </w:tcPr>
+          <w:p>
+            <w:pPr>
+              <w:rPr>
+                <w:b/>
+                <w:bCs/>
+              </w:rPr>
+            </w:pPr>
+          </w:p>
+        </w:tc>
+        <w:tc>
+          <w:tcPr>
+            <w:tcW w:w="1556" w:type="dxa"/>
+          </w:tcPr>
+          <w:p>
+            <w:pPr>
+              <w:rPr>
+                <w:b/>
+                <w:bCs/>
+              </w:rPr>
+            </w:pPr>
+          </w:p>
+        </w:tc>
+        <w:tc>
+          <w:tcPr>
+            <w:tcW w:w="1389" w:type="dxa"/>
+          </w:tcPr>
+          <w:p>
+            <w:pPr>
+              <w:rPr>
+                <w:b/>
+                <w:bCs/>
+              </w:rPr>
+            </w:pPr>
+          </w:p>
+        </w:tc>
+        <w:tc>
+          <w:tcPr>
+            <w:tcW w:w="1533" w:type="dxa"/>
+          </w:tcPr>
+          <w:p>
+            <w:pPr>
+              <w:rPr>
+                <w:b/>
+                <w:bCs/>
+              </w:rPr>
+            </w:pPr>
+          </w:p>
+        </w:tc>
+        <w:tc>
+          <w:tcPr>
+            <w:tcW w:w="1605" w:type="dxa"/>
+          </w:tcPr>
+          <w:p>
+            <w:pPr>
+              <w:rPr>
+                <w:b/>
+                <w:bCs/>
+              </w:rPr>
+            </w:pPr>
+          </w:p>
+        </w:tc>
+      </w:tr>
+      <w:tr>
+        <w:tc>
+          <w:tcPr>
+            <w:tcW w:w="1640" w:type="dxa"/>
+          </w:tcPr>
+          <w:p>
+            <w:pPr>
+              <w:rPr>
+                <w:b/>
+                <w:bCs/>
+              </w:rPr>
+            </w:pPr>
+          </w:p>
+        </w:tc>
+        <w:tc>
+          <w:tcPr>
+            <w:tcW w:w="1311" w:type="dxa"/>
+          </w:tcPr>
+          <w:p>
+            <w:pPr>
+              <w:rPr>
+                <w:b/>
+                <w:bCs/>
+              </w:rPr>
+            </w:pPr>
+          </w:p>
+        </w:tc>
+        <w:tc>
+          <w:tcPr>
+            <w:tcW w:w="1756" w:type="dxa"/>
+          </w:tcPr>
+          <w:p>
+            <w:pPr>
+              <w:rPr>
+                <w:b/>
+                <w:bCs/>
+              </w:rPr>
+            </w:pPr>
+          </w:p>
+        </w:tc>
+        <w:tc>
+          <w:tcPr>
+            <w:tcW w:w="1556" w:type="dxa"/>
+          </w:tcPr>
+          <w:p>
+            <w:pPr>
+              <w:rPr>
+                <w:b/>
+                <w:bCs/>
+              </w:rPr>
+            </w:pPr>
+          </w:p>
+        </w:tc>
+        <w:tc>
+          <w:tcPr>
+            <w:tcW w:w="1389" w:type="dxa"/>
+          </w:tcPr>
+          <w:p>
+            <w:pPr>
+              <w:rPr>
+                <w:b/>
+                <w:bCs/>
+              </w:rPr>
+            </w:pPr>
+          </w:p>
+        </w:tc>
+        <w:tc>
+          <w:tcPr>
+            <w:tcW w:w="1533" w:type="dxa"/>
+          </w:tcPr>
+          <w:p>
+            <w:pPr>
+              <w:rPr>
+                <w:b/>
+                <w:bCs/>
+              </w:rPr>
+            </w:pPr>
+          </w:p>
+        </w:tc>
+        <w:tc>
+          <w:tcPr>
+            <w:tcW w:w="1605" w:type="dxa"/>
+          </w:tcPr>
+          <w:p>
+            <w:pPr>
+              <w:rPr>
+                <w:b/>
+                <w:bCs/>
+              </w:rPr>
+            </w:pPr>
+          </w:p>
+        </w:tc>
+      </w:tr>
+      <w:tr>
+        <w:tc>
+          <w:tcPr>
+            <w:tcW w:w="1640" w:type="dxa"/>
+          </w:tcPr>
+          <w:p>
+            <w:pPr>
+              <w:rPr>
+                <w:b/>
+                <w:bCs/>
+              </w:rPr>
+            </w:pPr>
+          </w:p>
+        </w:tc>
+        <w:tc>
+          <w:tcPr>
+            <w:tcW w:w="1311" w:type="dxa"/>
+          </w:tcPr>
+          <w:p>
+            <w:pPr>
+              <w:rPr>
+                <w:b/>
+                <w:bCs/>
+              </w:rPr>
+            </w:pPr>
+          </w:p>
+        </w:tc>
+        <w:tc>
+          <w:tcPr>
+            <w:tcW w:w="1756" w:type="dxa"/>
+          </w:tcPr>
+          <w:p>
+            <w:pPr>
+              <w:rPr>
+                <w:b/>
+                <w:bCs/>
+              </w:rPr>
+            </w:pPr>
+          </w:p>
+        </w:tc>
+        <w:tc>
+          <w:tcPr>
+            <w:tcW w:w="1556" w:type="dxa"/>
+          </w:tcPr>
+          <w:p>
+            <w:pPr>
+              <w:rPr>
+                <w:b/>
+                <w:bCs/>
+              </w:rPr>
+            </w:pPr>
+          </w:p>
+        </w:tc>
+        <w:tc>
+          <w:tcPr>
+            <w:tcW w:w="1389" w:type="dxa"/>
+          </w:tcPr>
+          <w:p>
+            <w:pPr>
+              <w:rPr>
+                <w:b/>
+                <w:bCs/>
+              </w:rPr>
+            </w:pPr>
+          </w:p>
+        </w:tc>
+        <w:tc>
+          <w:tcPr>
+            <w:tcW w:w="1533" w:type="dxa"/>
+          </w:tcPr>
+          <w:p>
+            <w:pPr>
+              <w:rPr>
+                <w:b/>
+                <w:bCs/>
+              </w:rPr>
+            </w:pPr>
+          </w:p>
+        </w:tc>
+        <w:tc>
+          <w:tcPr>
+            <w:tcW w:w="1605" w:type="dxa"/>
+          </w:tcPr>
+          <w:p>
+            <w:pPr>
+              <w:rPr>
+                <w:b/>
+                <w:bCs/>
+              </w:rPr>
+            </w:pPr>
+          </w:p>
+        </w:tc>
+      </w:tr>
+      <w:tr>
+        <w:tc>
+          <w:tcPr>
+            <w:tcW w:w="1640" w:type="dxa"/>
+          </w:tcPr>
+          <w:p>
+            <w:pPr>
+              <w:rPr>
+                <w:b/>
+                <w:bCs/>
+              </w:rPr>
+            </w:pPr>
+          </w:p>
+        </w:tc>
+        <w:tc>
+          <w:tcPr>
+            <w:tcW w:w="1311" w:type="dxa"/>
+          </w:tcPr>
+          <w:p>
+            <w:pPr>
+              <w:rPr>
+                <w:b/>
+                <w:bCs/>
+              </w:rPr>
+            </w:pPr>
+          </w:p>
+        </w:tc>
+        <w:tc>
+          <w:tcPr>
+            <w:tcW w:w="1756" w:type="dxa"/>
+          </w:tcPr>
+          <w:p>
+            <w:pPr>
+              <w:rPr>
+                <w:b/>
+                <w:bCs/>
+              </w:rPr>
+            </w:pPr>
+          </w:p>
+        </w:tc>
+        <w:tc>
+          <w:tcPr>
+            <w:tcW w:w="1556" w:type="dxa"/>
+          </w:tcPr>
+          <w:p>
+            <w:pPr>
+              <w:rPr>
+                <w:b/>
+                <w:bCs/>
+              </w:rPr>
+            </w:pPr>
+          </w:p>
+        </w:tc>
+        <w:tc>
+          <w:tcPr>
+            <w:tcW w:w="1389" w:type="dxa"/>
+          </w:tcPr>
+          <w:p>
+            <w:pPr>
+              <w:rPr>
+                <w:b/>
+                <w:bCs/>
+              </w:rPr>
+            </w:pPr>
+          </w:p>
+        </w:tc>
+        <w:tc>
+          <w:tcPr>
+            <w:tcW w:w="1533" w:type="dxa"/>
+          </w:tcPr>
+          <w:p>
+            <w:pPr>
+              <w:rPr>
+                <w:b/>
+                <w:bCs/>
+              </w:rPr>
+            </w:pPr>
+          </w:p>
+        </w:tc>
+        <w:tc>
+          <w:tcPr>
+            <w:tcW w:w="1605" w:type="dxa"/>
+          </w:tcPr>
+          <w:p>
+            <w:pPr>
+              <w:rPr>
+                <w:b/>
+                <w:bCs/>
+              </w:rPr>
+            </w:pPr>
+          </w:p>
+        </w:tc>
+      </w:tr>
+      <w:tr>
+        <w:tc>
+          <w:tcPr>
+            <w:tcW w:w="1640" w:type="dxa"/>
+          </w:tcPr>
+          <w:p>
+            <w:pPr>
+              <w:rPr>
+                <w:b/>
+                <w:bCs/>
+              </w:rPr>
+            </w:pPr>
+          </w:p>
+        </w:tc>
+        <w:tc>
+          <w:tcPr>
+            <w:tcW w:w="1311" w:type="dxa"/>
+          </w:tcPr>
+          <w:p>
+            <w:pPr>
+              <w:rPr>
+                <w:b/>
+                <w:bCs/>
+              </w:rPr>
+            </w:pPr>
+          </w:p>
+        </w:tc>
+        <w:tc>
+          <w:tcPr>
+            <w:tcW w:w="1756" w:type="dxa"/>
+          </w:tcPr>
+          <w:p>
+            <w:pPr>
+              <w:rPr>
+                <w:b/>
+                <w:bCs/>
+              </w:rPr>
+            </w:pPr>
+          </w:p>
+        </w:tc>
+        <w:tc>
+          <w:tcPr>
+            <w:tcW w:w="1556" w:type="dxa"/>
+          </w:tcPr>
+          <w:p>
+            <w:pPr>
+              <w:rPr>
+                <w:b/>
+                <w:bCs/>
+              </w:rPr>
+            </w:pPr>
+          </w:p>
+        </w:tc>
+        <w:tc>
+          <w:tcPr>
+            <w:tcW w:w="1389" w:type="dxa"/>
+          </w:tcPr>
+          <w:p>
+            <w:pPr>
+              <w:rPr>
+                <w:b/>
+                <w:bCs/>
+              </w:rPr>
+            </w:pPr>
+          </w:p>
+        </w:tc>
+        <w:tc>
+          <w:tcPr>
+            <w:tcW w:w="1533" w:type="dxa"/>
+          </w:tcPr>
+          <w:p>
+            <w:pPr>
+              <w:rPr>
+                <w:b/>
+                <w:bCs/>
+              </w:rPr>
+            </w:pPr>
+          </w:p>
+        </w:tc>
+        <w:tc>
+          <w:tcPr>
+            <w:tcW w:w="1605" w:type="dxa"/>
+          </w:tcPr>
+          <w:p>
+            <w:pPr>
+              <w:rPr>
+                <w:b/>
+                <w:bCs/>
+              </w:rPr>
+            </w:pPr>
+          </w:p>
+        </w:tc>
+      </w:tr>
+    </w:tbl>
     <w:p>
       <w:pPr>
         <w:rPr>
@@ -1333,6 +2672,95 @@
 <file path=word/numbering.xml><?xml version="1.0" encoding="utf-8"?>
 <w:numbering xmlns:wpc="http://schemas.microsoft.com/office/word/2010/wordprocessingCanvas" xmlns:cx="http://schemas.microsoft.com/office/drawing/2014/chartex" xmlns:cx1="http://schemas.microsoft.com/office/drawing/2015/9/8/chartex" xmlns:cx2="http://schemas.microsoft.com/office/drawing/2015/10/21/chartex" xmlns:cx3="http://schemas.microsoft.com/office/drawing/2016/5/9/chartex" xmlns:cx4="http://schemas.microsoft.com/office/drawing/2016/5/10/chartex" xmlns:cx5="http://schemas.microsoft.com/office/drawing/2016/5/11/chartex" xmlns:cx6="http://schemas.microsoft.com/office/drawing/2016/5/12/chartex" xmlns:cx7="http://schemas.microsoft.com/office/drawing/2016/5/13/chartex" xmlns:cx8="http://schemas.microsoft.com/office/drawing/2016/5/14/chartex" xmlns:mc="http://schemas.openxmlformats.org/markup-compatibility/2006" xmlns:aink="http://schemas.microsoft.com/office/drawing/2016/ink" xmlns:am3d="http://schemas.microsoft.com/office/drawing/2017/model3d" xmlns:o="urn:schemas-microsoft-com:office:office" xmlns:r="http://schemas.openxmlformats.org/officeDocument/2006/relationships" xmlns:m="http://schemas.openxmlformats.org/officeDocument/2006/math" xmlns:v="urn:schemas-microsoft-com:vml" xmlns:wp14="http://schemas.microsoft.com/office/word/2010/wordprocessingDrawing" xmlns:wp="http://schemas.openxmlformats.org/drawingml/2006/wordprocessingDrawing" xmlns:w10="urn:schemas-microsoft-com:office:word" xmlns:w="http://schemas.openxmlformats.org/wordprocessingml/2006/main" xmlns:w14="http://schemas.microsoft.com/office/word/2010/wordml" xmlns:w15="http://schemas.microsoft.com/office/word/2012/wordml" xmlns:w16cex="http://schemas.microsoft.com/office/word/2018/wordml/cex" xmlns:w16cid="http://schemas.microsoft.com/office/word/2016/wordml/cid" xmlns:w16="http://schemas.microsoft.com/office/word/2018/wordml" xmlns:w16sdtdh="http://schemas.microsoft.com/office/word/2020/wordml/sdtdatahash" xmlns:w16se="http://schemas.microsoft.com/office/word/2015/wordml/symex" xmlns:wpg="http://schemas.microsoft.com/office/word/2010/wordprocessingGroup" xmlns:wpi="http://schemas.microsoft.com/office/word/2010/wordprocessingInk" xmlns:wne="http://schemas.microsoft.com/office/word/2006/wordml" xmlns:wps="http://schemas.microsoft.com/office/word/2010/wordprocessingShape" mc:Ignorable="w14 w15 w16se w16cid w16 w16cex w16sdtdh wp14">
   <w:abstractNum w:abstractNumId="0" w15:restartNumberingAfterBreak="0">
+    <w:nsid w:val="2516692F"/>
+    <w:multiLevelType w:val="hybridMultilevel"/>
+    <w:tmpl w:val="73D89B18"/>
+    <w:lvl w:ilvl="0" w:tplc="0409000F">
+      <w:start w:val="1"/>
+      <w:numFmt w:val="decimal"/>
+      <w:lvlText w:val="%1."/>
+      <w:lvlJc w:val="left"/>
+      <w:pPr>
+        <w:ind w:left="720" w:hanging="360"/>
+      </w:pPr>
+      <w:rPr>
+        <w:rFonts w:hint="default"/>
+      </w:rPr>
+    </w:lvl>
+    <w:lvl w:ilvl="1" w:tplc="04090019" w:tentative="1">
+      <w:start w:val="1"/>
+      <w:numFmt w:val="lowerLetter"/>
+      <w:lvlText w:val="%2."/>
+      <w:lvlJc w:val="left"/>
+      <w:pPr>
+        <w:ind w:left="1440" w:hanging="360"/>
+      </w:pPr>
+    </w:lvl>
+    <w:lvl w:ilvl="2" w:tplc="0409001B" w:tentative="1">
+      <w:start w:val="1"/>
+      <w:numFmt w:val="lowerRoman"/>
+      <w:lvlText w:val="%3."/>
+      <w:lvlJc w:val="right"/>
+      <w:pPr>
+        <w:ind w:left="2160" w:hanging="180"/>
+      </w:pPr>
+    </w:lvl>
+    <w:lvl w:ilvl="3" w:tplc="0409000F" w:tentative="1">
+      <w:start w:val="1"/>
+      <w:numFmt w:val="decimal"/>
+      <w:lvlText w:val="%4."/>
+      <w:lvlJc w:val="left"/>
+      <w:pPr>
+        <w:ind w:left="2880" w:hanging="360"/>
+      </w:pPr>
+    </w:lvl>
+    <w:lvl w:ilvl="4" w:tplc="04090019" w:tentative="1">
+      <w:start w:val="1"/>
+      <w:numFmt w:val="lowerLetter"/>
+      <w:lvlText w:val="%5."/>
+      <w:lvlJc w:val="left"/>
+      <w:pPr>
+        <w:ind w:left="3600" w:hanging="360"/>
+      </w:pPr>
+    </w:lvl>
+    <w:lvl w:ilvl="5" w:tplc="0409001B" w:tentative="1">
+      <w:start w:val="1"/>
+      <w:numFmt w:val="lowerRoman"/>
+      <w:lvlText w:val="%6."/>
+      <w:lvlJc w:val="right"/>
+      <w:pPr>
+        <w:ind w:left="4320" w:hanging="180"/>
+      </w:pPr>
+    </w:lvl>
+    <w:lvl w:ilvl="6" w:tplc="0409000F" w:tentative="1">
+      <w:start w:val="1"/>
+      <w:numFmt w:val="decimal"/>
+      <w:lvlText w:val="%7."/>
+      <w:lvlJc w:val="left"/>
+      <w:pPr>
+        <w:ind w:left="5040" w:hanging="360"/>
+      </w:pPr>
+    </w:lvl>
+    <w:lvl w:ilvl="7" w:tplc="04090019" w:tentative="1">
+      <w:start w:val="1"/>
+      <w:numFmt w:val="lowerLetter"/>
+      <w:lvlText w:val="%8."/>
+      <w:lvlJc w:val="left"/>
+      <w:pPr>
+        <w:ind w:left="5760" w:hanging="360"/>
+      </w:pPr>
+    </w:lvl>
+    <w:lvl w:ilvl="8" w:tplc="0409001B" w:tentative="1">
+      <w:start w:val="1"/>
+      <w:numFmt w:val="lowerRoman"/>
+      <w:lvlText w:val="%9."/>
+      <w:lvlJc w:val="right"/>
+      <w:pPr>
+        <w:ind w:left="6480" w:hanging="180"/>
+      </w:pPr>
+    </w:lvl>
+  </w:abstractNum>
+  <w:abstractNum w:abstractNumId="1" w15:restartNumberingAfterBreak="0">
     <w:nsid w:val="34197144"/>
     <w:multiLevelType w:val="hybridMultilevel"/>
     <w:tmpl w:val="AFAC07F6"/>
@@ -1444,7 +2872,7 @@
       </w:rPr>
     </w:lvl>
   </w:abstractNum>
-  <w:abstractNum w:abstractNumId="1" w15:restartNumberingAfterBreak="0">
+  <w:abstractNum w:abstractNumId="2" w15:restartNumberingAfterBreak="0">
     <w:nsid w:val="65E43068"/>
     <w:multiLevelType w:val="hybridMultilevel"/>
     <w:tmpl w:val="80AE2F4C"/>
@@ -1534,10 +2962,13 @@
     </w:lvl>
   </w:abstractNum>
   <w:num w:numId="1">
-    <w:abstractNumId w:val="0"/>
+    <w:abstractNumId w:val="1"/>
   </w:num>
   <w:num w:numId="2">
-    <w:abstractNumId w:val="1"/>
+    <w:abstractNumId w:val="2"/>
+  </w:num>
+  <w:num w:numId="3">
+    <w:abstractNumId w:val="0"/>
   </w:num>
 </w:numbering>
 </file>
@@ -2002,6 +3433,25 @@
       <w:shd w:val="clear" w:color="auto" w:fill="E1DFDD"/>
     </w:rPr>
   </w:style>
+  <w:style w:type="table" w:styleId="TableGrid">
+    <w:name w:val="Table Grid"/>
+    <w:basedOn w:val="TableNormal"/>
+    <w:uiPriority w:val="39"/>
+    <w:rsid w:val="00B60562"/>
+    <w:pPr>
+      <w:spacing w:after="0" w:line="240" w:lineRule="auto"/>
+    </w:pPr>
+    <w:tblPr>
+      <w:tblBorders>
+        <w:top w:val="single" w:sz="4" w:space="0" w:color="auto"/>
+        <w:left w:val="single" w:sz="4" w:space="0" w:color="auto"/>
+        <w:bottom w:val="single" w:sz="4" w:space="0" w:color="auto"/>
+        <w:right w:val="single" w:sz="4" w:space="0" w:color="auto"/>
+        <w:insideH w:val="single" w:sz="4" w:space="0" w:color="auto"/>
+        <w:insideV w:val="single" w:sz="4" w:space="0" w:color="auto"/>
+      </w:tblBorders>
+    </w:tblPr>
+  </w:style>
 </w:styles>
 </file>
 

</xml_diff>

<commit_message>
save game function working
</commit_message>
<xml_diff>
--- a/Planning Docs/NobleKnight_DevMtnCapstonePlanningDoc.docx
+++ b/Planning Docs/NobleKnight_DevMtnCapstonePlanningDoc.docx
@@ -1005,12 +1005,14 @@
         <w:rPr>
           <w:b/>
           <w:bCs/>
-        </w:rPr>
-      </w:pPr>
-      <w:r>
-        <w:rPr>
-          <w:b/>
-          <w:bCs/>
+          <w:strike/>
+        </w:rPr>
+      </w:pPr>
+      <w:r>
+        <w:rPr>
+          <w:b/>
+          <w:bCs/>
+          <w:strike/>
         </w:rPr>
         <w:t>Input handler for getting player’s desired character name, changes onChange</w:t>
       </w:r>
@@ -1045,12 +1047,14 @@
         <w:rPr>
           <w:b/>
           <w:bCs/>
-        </w:rPr>
-      </w:pPr>
-      <w:r>
-        <w:rPr>
-          <w:b/>
-          <w:bCs/>
+          <w:strike/>
+        </w:rPr>
+      </w:pPr>
+      <w:r>
+        <w:rPr>
+          <w:b/>
+          <w:bCs/>
+          <w:strike/>
         </w:rPr>
         <w:t xml:space="preserve"> Text prompt (this will display text for whatever current position the player is at in the game – it takes in the user input for what choice they will make next, then is exported into App.js to </w:t>
       </w:r>
@@ -1058,6 +1062,7 @@
         <w:rPr>
           <w:b/>
           <w:bCs/>
+          <w:strike/>
         </w:rPr>
         <w:t>display the correct data. The text context is referenced from the array of objects from step #4)</w:t>
       </w:r>
@@ -1150,12 +1155,14 @@
         <w:rPr>
           <w:b/>
           <w:bCs/>
-        </w:rPr>
-      </w:pPr>
-      <w:r>
-        <w:rPr>
-          <w:b/>
-          <w:bCs/>
+          <w:strike/>
+        </w:rPr>
+      </w:pPr>
+      <w:r>
+        <w:rPr>
+          <w:b/>
+          <w:bCs/>
+          <w:strike/>
         </w:rPr>
         <w:t>Set up leaderboard feature which retrieves data</w:t>
       </w:r>
@@ -1163,6 +1170,7 @@
         <w:rPr>
           <w:b/>
           <w:bCs/>
+          <w:strike/>
         </w:rPr>
         <w:t xml:space="preserve"> with AXIOS.GET</w:t>
       </w:r>
@@ -1170,6 +1178,7 @@
         <w:rPr>
           <w:b/>
           <w:bCs/>
+          <w:strike/>
         </w:rPr>
         <w:t xml:space="preserve"> from the SQL </w:t>
       </w:r>
@@ -1178,6 +1187,7 @@
         <w:rPr>
           <w:b/>
           <w:bCs/>
+          <w:strike/>
         </w:rPr>
         <w:t>db</w:t>
       </w:r>
@@ -1186,6 +1196,7 @@
         <w:rPr>
           <w:b/>
           <w:bCs/>
+          <w:strike/>
         </w:rPr>
         <w:t xml:space="preserve"> and sorts by highest score</w:t>
       </w:r>
@@ -1339,15 +1350,18 @@
           <w:ilvl w:val="0"/>
           <w:numId w:val="3"/>
         </w:numPr>
-        <w:rPr>
-          <w:b/>
-          <w:bCs/>
-        </w:rPr>
-      </w:pPr>
-      <w:r>
-        <w:rPr>
-          <w:b/>
-          <w:bCs/>
+        <w:spacing w:line="360" w:lineRule="auto"/>
+        <w:rPr>
+          <w:b/>
+          <w:bCs/>
+          <w:strike/>
+        </w:rPr>
+      </w:pPr>
+      <w:r>
+        <w:rPr>
+          <w:b/>
+          <w:bCs/>
+          <w:strike/>
         </w:rPr>
         <w:t>User registration (create account, post this username/password to database)</w:t>
       </w:r>
@@ -1359,15 +1373,18 @@
           <w:ilvl w:val="0"/>
           <w:numId w:val="3"/>
         </w:numPr>
-        <w:rPr>
-          <w:b/>
-          <w:bCs/>
-        </w:rPr>
-      </w:pPr>
-      <w:r>
-        <w:rPr>
-          <w:b/>
-          <w:bCs/>
+        <w:spacing w:line="360" w:lineRule="auto"/>
+        <w:rPr>
+          <w:b/>
+          <w:bCs/>
+          <w:strike/>
+        </w:rPr>
+      </w:pPr>
+      <w:r>
+        <w:rPr>
+          <w:b/>
+          <w:bCs/>
+          <w:strike/>
         </w:rPr>
         <w:t>Whatever allows users to login</w:t>
       </w:r>
@@ -1379,15 +1396,18 @@
           <w:ilvl w:val="0"/>
           <w:numId w:val="3"/>
         </w:numPr>
-        <w:rPr>
-          <w:b/>
-          <w:bCs/>
-        </w:rPr>
-      </w:pPr>
-      <w:r>
-        <w:rPr>
-          <w:b/>
-          <w:bCs/>
+        <w:spacing w:line="360" w:lineRule="auto"/>
+        <w:rPr>
+          <w:b/>
+          <w:bCs/>
+          <w:strike/>
+        </w:rPr>
+      </w:pPr>
+      <w:r>
+        <w:rPr>
+          <w:b/>
+          <w:bCs/>
+          <w:strike/>
         </w:rPr>
         <w:t xml:space="preserve">Functions which </w:t>
       </w:r>
@@ -1396,6 +1416,7 @@
         <w:rPr>
           <w:b/>
           <w:bCs/>
+          <w:strike/>
         </w:rPr>
         <w:t>GETS</w:t>
       </w:r>
@@ -1404,6 +1425,7 @@
         <w:rPr>
           <w:b/>
           <w:bCs/>
+          <w:strike/>
         </w:rPr>
         <w:t xml:space="preserve"> past playthroughs for users to see their history when logged in </w:t>
       </w:r>
@@ -1415,15 +1437,18 @@
           <w:ilvl w:val="0"/>
           <w:numId w:val="3"/>
         </w:numPr>
-        <w:rPr>
-          <w:b/>
-          <w:bCs/>
-        </w:rPr>
-      </w:pPr>
-      <w:r>
-        <w:rPr>
-          <w:b/>
-          <w:bCs/>
+        <w:spacing w:line="360" w:lineRule="auto"/>
+        <w:rPr>
+          <w:b/>
+          <w:bCs/>
+          <w:strike/>
+        </w:rPr>
+      </w:pPr>
+      <w:r>
+        <w:rPr>
+          <w:b/>
+          <w:bCs/>
+          <w:strike/>
         </w:rPr>
         <w:t xml:space="preserve">Function which saves (on state) knight name for </w:t>
       </w:r>
@@ -1432,6 +1457,7 @@
         <w:rPr>
           <w:b/>
           <w:bCs/>
+          <w:strike/>
         </w:rPr>
         <w:t>particular playthrough</w:t>
       </w:r>
@@ -1440,6 +1466,7 @@
         <w:rPr>
           <w:b/>
           <w:bCs/>
+          <w:strike/>
         </w:rPr>
         <w:t xml:space="preserve"> (this is different than username)</w:t>
       </w:r>
@@ -1451,15 +1478,18 @@
           <w:ilvl w:val="0"/>
           <w:numId w:val="3"/>
         </w:numPr>
-        <w:rPr>
-          <w:b/>
-          <w:bCs/>
-        </w:rPr>
-      </w:pPr>
-      <w:r>
-        <w:rPr>
-          <w:b/>
-          <w:bCs/>
+        <w:spacing w:line="360" w:lineRule="auto"/>
+        <w:rPr>
+          <w:b/>
+          <w:bCs/>
+          <w:strike/>
+        </w:rPr>
+      </w:pPr>
+      <w:r>
+        <w:rPr>
+          <w:b/>
+          <w:bCs/>
+          <w:strike/>
         </w:rPr>
         <w:t>Function to randomize events array/</w:t>
       </w:r>
@@ -1468,6 +1498,7 @@
         <w:rPr>
           <w:b/>
           <w:bCs/>
+          <w:strike/>
         </w:rPr>
         <w:t>allEvents</w:t>
       </w:r>
@@ -1480,15 +1511,18 @@
           <w:ilvl w:val="0"/>
           <w:numId w:val="3"/>
         </w:numPr>
-        <w:rPr>
-          <w:b/>
-          <w:bCs/>
-        </w:rPr>
-      </w:pPr>
-      <w:r>
-        <w:rPr>
-          <w:b/>
-          <w:bCs/>
+        <w:spacing w:line="360" w:lineRule="auto"/>
+        <w:rPr>
+          <w:b/>
+          <w:bCs/>
+          <w:strike/>
+        </w:rPr>
+      </w:pPr>
+      <w:r>
+        <w:rPr>
+          <w:b/>
+          <w:bCs/>
+          <w:strike/>
         </w:rPr>
         <w:t xml:space="preserve">Functions in events component to display event text, check choice answer, display choice text, change score accordingly (save in </w:t>
       </w:r>
@@ -1497,6 +1531,7 @@
         <w:rPr>
           <w:b/>
           <w:bCs/>
+          <w:strike/>
         </w:rPr>
         <w:t>useState</w:t>
       </w:r>
@@ -1505,6 +1540,7 @@
         <w:rPr>
           <w:b/>
           <w:bCs/>
+          <w:strike/>
         </w:rPr>
         <w:t>/</w:t>
       </w:r>
@@ -1513,6 +1549,7 @@
         <w:rPr>
           <w:b/>
           <w:bCs/>
+          <w:strike/>
         </w:rPr>
         <w:t>setState</w:t>
       </w:r>
@@ -1521,6 +1558,7 @@
         <w:rPr>
           <w:b/>
           <w:bCs/>
+          <w:strike/>
         </w:rPr>
         <w:t xml:space="preserve">), and route to next appropriate event (including </w:t>
       </w:r>
@@ -1529,6 +1567,7 @@
         <w:rPr>
           <w:b/>
           <w:bCs/>
+          <w:strike/>
         </w:rPr>
         <w:t>gameover</w:t>
       </w:r>
@@ -1537,6 +1576,7 @@
         <w:rPr>
           <w:b/>
           <w:bCs/>
+          <w:strike/>
         </w:rPr>
         <w:t xml:space="preserve"> and </w:t>
       </w:r>
@@ -1545,6 +1585,7 @@
         <w:rPr>
           <w:b/>
           <w:bCs/>
+          <w:strike/>
         </w:rPr>
         <w:t>youwin</w:t>
       </w:r>
@@ -1553,6 +1594,7 @@
         <w:rPr>
           <w:b/>
           <w:bCs/>
+          <w:strike/>
         </w:rPr>
         <w:t>)</w:t>
       </w:r>
@@ -1564,15 +1606,18 @@
           <w:ilvl w:val="0"/>
           <w:numId w:val="3"/>
         </w:numPr>
-        <w:rPr>
-          <w:b/>
-          <w:bCs/>
-        </w:rPr>
-      </w:pPr>
-      <w:r>
-        <w:rPr>
-          <w:b/>
-          <w:bCs/>
+        <w:spacing w:line="360" w:lineRule="auto"/>
+        <w:rPr>
+          <w:b/>
+          <w:bCs/>
+          <w:strike/>
+        </w:rPr>
+      </w:pPr>
+      <w:r>
+        <w:rPr>
+          <w:b/>
+          <w:bCs/>
+          <w:strike/>
         </w:rPr>
         <w:t>At end of game, function which POSTS user/date/</w:t>
       </w:r>
@@ -1581,6 +1626,7 @@
         <w:rPr>
           <w:b/>
           <w:bCs/>
+          <w:strike/>
         </w:rPr>
         <w:t>knightname</w:t>
       </w:r>
@@ -1589,6 +1635,7 @@
         <w:rPr>
           <w:b/>
           <w:bCs/>
+          <w:strike/>
         </w:rPr>
         <w:t>/score to database</w:t>
       </w:r>
@@ -1600,15 +1647,18 @@
           <w:ilvl w:val="0"/>
           <w:numId w:val="3"/>
         </w:numPr>
-        <w:rPr>
-          <w:b/>
-          <w:bCs/>
-        </w:rPr>
-      </w:pPr>
-      <w:r>
-        <w:rPr>
-          <w:b/>
-          <w:bCs/>
+        <w:spacing w:line="360" w:lineRule="auto"/>
+        <w:rPr>
+          <w:b/>
+          <w:bCs/>
+          <w:strike/>
+        </w:rPr>
+      </w:pPr>
+      <w:r>
+        <w:rPr>
+          <w:b/>
+          <w:bCs/>
+          <w:strike/>
         </w:rPr>
         <w:t>Function that GETs ranked players to display on leaderboard</w:t>
       </w:r>
@@ -1700,7 +1750,6 @@
                 <w:b/>
                 <w:bCs/>
               </w:rPr>
-              <w:lastRenderedPageBreak/>
               <w:t>Function name?</w:t>
             </w:r>
           </w:p>

</xml_diff>